<commit_message>
Adapt statement (old student)
</commit_message>
<xml_diff>
--- a/src/c3hm/assets/templates/word/rubric-default.docx
+++ b/src/c3hm/assets/templates/word/rubric-default.docx
@@ -506,7 +506,10 @@
   <w:style w:type="paragraph" w:default="1" w:styleId="Normal">
     <w:name w:val="Normal"/>
     <w:qFormat/>
-    <w:rsid w:val="00356D40"/>
+    <w:rsid w:val="00714851"/>
+    <w:rPr>
+      <w:sz w:val="20"/>
+    </w:rPr>
   </w:style>
   <w:style w:type="paragraph" w:styleId="Titre1">
     <w:name w:val="heading 1"/>
@@ -515,7 +518,7 @@
     <w:link w:val="Titre1Car"/>
     <w:uiPriority w:val="9"/>
     <w:qFormat/>
-    <w:rsid w:val="00D66709"/>
+    <w:rsid w:val="00714851"/>
     <w:pPr>
       <w:keepNext/>
       <w:keepLines/>
@@ -525,7 +528,7 @@
     <w:rPr>
       <w:rFonts w:asciiTheme="majorHAnsi" w:eastAsiaTheme="majorEastAsia" w:hAnsiTheme="majorHAnsi" w:cstheme="majorBidi"/>
       <w:color w:val="0F4761" w:themeColor="accent1" w:themeShade="BF"/>
-      <w:sz w:val="40"/>
+      <w:sz w:val="32"/>
       <w:szCs w:val="40"/>
     </w:rPr>
   </w:style>
@@ -558,10 +561,9 @@
     <w:next w:val="Normal"/>
     <w:link w:val="Titre3Car"/>
     <w:uiPriority w:val="9"/>
-    <w:semiHidden/>
     <w:unhideWhenUsed/>
     <w:qFormat/>
-    <w:rsid w:val="00D66709"/>
+    <w:rsid w:val="00714851"/>
     <w:pPr>
       <w:keepNext/>
       <w:keepLines/>
@@ -571,7 +573,7 @@
     <w:rPr>
       <w:rFonts w:eastAsiaTheme="majorEastAsia" w:cstheme="majorBidi"/>
       <w:color w:val="0F4761" w:themeColor="accent1" w:themeShade="BF"/>
-      <w:sz w:val="28"/>
+      <w:sz w:val="24"/>
       <w:szCs w:val="28"/>
     </w:rPr>
   </w:style>
@@ -739,11 +741,11 @@
     <w:basedOn w:val="Policepardfaut"/>
     <w:link w:val="Titre1"/>
     <w:uiPriority w:val="9"/>
-    <w:rsid w:val="00D66709"/>
+    <w:rsid w:val="00714851"/>
     <w:rPr>
       <w:rFonts w:asciiTheme="majorHAnsi" w:eastAsiaTheme="majorEastAsia" w:hAnsiTheme="majorHAnsi" w:cstheme="majorBidi"/>
       <w:color w:val="0F4761" w:themeColor="accent1" w:themeShade="BF"/>
-      <w:sz w:val="40"/>
+      <w:sz w:val="32"/>
       <w:szCs w:val="40"/>
     </w:rPr>
   </w:style>
@@ -766,12 +768,11 @@
     <w:basedOn w:val="Policepardfaut"/>
     <w:link w:val="Titre3"/>
     <w:uiPriority w:val="9"/>
-    <w:semiHidden/>
-    <w:rsid w:val="00D66709"/>
+    <w:rsid w:val="00714851"/>
     <w:rPr>
       <w:rFonts w:eastAsiaTheme="majorEastAsia" w:cstheme="majorBidi"/>
       <w:color w:val="0F4761" w:themeColor="accent1" w:themeShade="BF"/>
-      <w:sz w:val="28"/>
+      <w:sz w:val="24"/>
       <w:szCs w:val="28"/>
     </w:rPr>
   </w:style>
@@ -1119,7 +1120,6 @@
       <w:outlineLvl w:val="9"/>
     </w:pPr>
     <w:rPr>
-      <w:sz w:val="32"/>
       <w:szCs w:val="32"/>
     </w:rPr>
   </w:style>

</xml_diff>